<commit_message>
Ultimo commit (si spera)
</commit_message>
<xml_diff>
--- a/Documentazione/CRF/EasyGDPR_CRF_V1.docx
+++ b/Documentazione/CRF/EasyGDPR_CRF_V1.docx
@@ -14,8 +14,6 @@
         </w:rPr>
       </w:pPr>
       <w:bookmarkStart w:id="0" w:name="_Hlk532377126"/>
-      <w:bookmarkStart w:id="1" w:name="_GoBack"/>
-      <w:bookmarkEnd w:id="1"/>
       <w:r>
         <w:rPr>
           <w:rFonts w:ascii="Arial" w:hAnsi="Arial" w:cs="Arial"/>
@@ -191,6 +189,27 @@
           <w:rFonts w:ascii="Arial" w:hAnsi="Arial" w:cs="Arial"/>
           <w:sz w:val="48"/>
           <w:szCs w:val="48"/>
+          <w:lang w:val="en-US"/>
+        </w:rPr>
+      </w:pPr>
+      <w:r>
+        <w:rPr>
+          <w:rFonts w:ascii="Arial" w:hAnsi="Arial" w:cs="Arial"/>
+          <w:sz w:val="48"/>
+          <w:szCs w:val="48"/>
+          <w:lang w:val="en-US"/>
+        </w:rPr>
+        <w:t>Change Request Form</w:t>
+      </w:r>
+    </w:p>
+    <w:p>
+      <w:pPr>
+        <w:jc w:val="center"/>
+        <w:rPr>
+          <w:rFonts w:ascii="Arial" w:hAnsi="Arial" w:cs="Arial"/>
+          <w:sz w:val="48"/>
+          <w:szCs w:val="48"/>
+          <w:lang w:val="en-US"/>
         </w:rPr>
       </w:pPr>
       <w:proofErr w:type="spellStart"/>
@@ -199,8 +218,9 @@
           <w:rFonts w:ascii="Arial" w:hAnsi="Arial" w:cs="Arial"/>
           <w:sz w:val="48"/>
           <w:szCs w:val="48"/>
-        </w:rPr>
-        <w:t>Change</w:t>
+          <w:lang w:val="en-US"/>
+        </w:rPr>
+        <w:t>Versione</w:t>
       </w:r>
       <w:proofErr w:type="spellEnd"/>
       <w:r>
@@ -208,56 +228,22 @@
           <w:rFonts w:ascii="Arial" w:hAnsi="Arial" w:cs="Arial"/>
           <w:sz w:val="48"/>
           <w:szCs w:val="48"/>
-        </w:rPr>
-        <w:t xml:space="preserve"> </w:t>
-      </w:r>
-      <w:proofErr w:type="spellStart"/>
-      <w:r>
-        <w:rPr>
-          <w:rFonts w:ascii="Arial" w:hAnsi="Arial" w:cs="Arial"/>
-          <w:sz w:val="48"/>
-          <w:szCs w:val="48"/>
-        </w:rPr>
-        <w:t>Request</w:t>
-      </w:r>
-      <w:proofErr w:type="spellEnd"/>
-      <w:r>
-        <w:rPr>
-          <w:rFonts w:ascii="Arial" w:hAnsi="Arial" w:cs="Arial"/>
-          <w:sz w:val="48"/>
-          <w:szCs w:val="48"/>
-        </w:rPr>
-        <w:t xml:space="preserve"> Form</w:t>
+          <w:lang w:val="en-US"/>
+        </w:rPr>
+        <w:t xml:space="preserve"> 1</w:t>
       </w:r>
     </w:p>
     <w:p>
       <w:pPr>
-        <w:jc w:val="center"/>
-        <w:rPr>
-          <w:rFonts w:ascii="Arial" w:hAnsi="Arial" w:cs="Arial"/>
-          <w:sz w:val="48"/>
-          <w:szCs w:val="48"/>
-        </w:rPr>
-      </w:pPr>
-      <w:r>
-        <w:rPr>
-          <w:rFonts w:ascii="Arial" w:hAnsi="Arial" w:cs="Arial"/>
-          <w:sz w:val="48"/>
-          <w:szCs w:val="48"/>
-        </w:rPr>
-        <w:t>Versione 1</w:t>
-      </w:r>
-    </w:p>
-    <w:p>
-      <w:pPr>
         <w:rPr>
           <w:rFonts w:ascii="Arial" w:hAnsi="Arial" w:cs="Arial"/>
           <w:b/>
           <w:sz w:val="32"/>
           <w:szCs w:val="32"/>
-        </w:rPr>
-      </w:pPr>
-      <w:bookmarkStart w:id="2" w:name="_Hlk533168566"/>
+          <w:lang w:val="en-US"/>
+        </w:rPr>
+      </w:pPr>
+      <w:bookmarkStart w:id="1" w:name="_Hlk533168566"/>
     </w:p>
     <w:p>
       <w:pPr>
@@ -266,6 +252,7 @@
           <w:rFonts w:ascii="Arial" w:hAnsi="Arial" w:cs="Arial"/>
           <w:sz w:val="48"/>
           <w:szCs w:val="48"/>
+          <w:lang w:val="en-US"/>
         </w:rPr>
       </w:pPr>
       <w:r>
@@ -274,6 +261,7 @@
           <w:b/>
           <w:sz w:val="48"/>
           <w:szCs w:val="48"/>
+          <w:lang w:val="en-US"/>
         </w:rPr>
         <w:t>Gruppo</w:t>
       </w:r>
@@ -282,6 +270,7 @@
           <w:rFonts w:ascii="Arial" w:hAnsi="Arial" w:cs="Arial"/>
           <w:sz w:val="48"/>
           <w:szCs w:val="48"/>
+          <w:lang w:val="en-US"/>
         </w:rPr>
         <w:t>: Excelsior</w:t>
       </w:r>
@@ -431,7 +420,7 @@
         <w:t>Accademia delle Belle Arti (Udine)</w:t>
       </w:r>
     </w:p>
-    <w:bookmarkEnd w:id="2"/>
+    <w:bookmarkEnd w:id="1"/>
     <w:p>
       <w:pPr>
         <w:rPr>
@@ -448,14 +437,6 @@
     </w:p>
     <w:p>
       <w:pPr>
-        <w:rPr>
-          <w:rFonts w:ascii="Arial" w:hAnsi="Arial" w:cs="Arial"/>
-        </w:rPr>
-      </w:pPr>
-    </w:p>
-    <w:p>
-      <w:pPr>
-        <w:jc w:val="center"/>
         <w:rPr>
           <w:rFonts w:ascii="Arial" w:hAnsi="Arial" w:cs="Arial"/>
           <w:b/>
@@ -463,8 +444,8 @@
           <w:szCs w:val="32"/>
         </w:rPr>
       </w:pPr>
-      <w:bookmarkStart w:id="3" w:name="_Toc536542044"/>
-      <w:bookmarkStart w:id="4" w:name="_Hlk532375721"/>
+      <w:bookmarkStart w:id="2" w:name="_Toc536542044"/>
+      <w:bookmarkStart w:id="3" w:name="_Hlk532375721"/>
     </w:p>
     <w:p>
       <w:pPr>
@@ -483,6 +464,7 @@
           <w:sz w:val="32"/>
           <w:szCs w:val="32"/>
         </w:rPr>
+        <w:lastRenderedPageBreak/>
         <w:t xml:space="preserve">Versioni del </w:t>
       </w:r>
       <w:r>
@@ -659,12 +641,12 @@
       <w:tr>
         <w:tc>
           <w:tcPr>
-            <w:cnfStyle w:val="001000000000" w:firstRow="0" w:lastRow="0" w:firstColumn="1" w:lastColumn="0" w:oddVBand="0" w:evenVBand="0" w:oddHBand="0" w:evenHBand="0" w:firstRowFirstColumn="0" w:firstRowLastColumn="0" w:lastRowFirstColumn="0" w:lastRowLastColumn="0"/>
             <w:tcW w:w="1271" w:type="dxa"/>
           </w:tcPr>
           <w:p>
             <w:pPr>
               <w:jc w:val="center"/>
+              <w:cnfStyle w:val="001000000000" w:firstRow="0" w:lastRow="0" w:firstColumn="1" w:lastColumn="0" w:oddVBand="0" w:evenVBand="0" w:oddHBand="0" w:evenHBand="0" w:firstRowFirstColumn="0" w:firstRowLastColumn="0" w:lastRowFirstColumn="0" w:lastRowLastColumn="0"/>
               <w:rPr>
                 <w:rFonts w:ascii="Arial" w:hAnsi="Arial" w:cs="Arial"/>
                 <w:b w:val="0"/>
@@ -690,7 +672,6 @@
           <w:p>
             <w:pPr>
               <w:jc w:val="center"/>
-              <w:cnfStyle w:val="000000000000" w:firstRow="0" w:lastRow="0" w:firstColumn="0" w:lastColumn="0" w:oddVBand="0" w:evenVBand="0" w:oddHBand="0" w:evenHBand="0" w:firstRowFirstColumn="0" w:firstRowLastColumn="0" w:lastRowFirstColumn="0" w:lastRowLastColumn="0"/>
               <w:rPr>
                 <w:rFonts w:ascii="Arial" w:hAnsi="Arial" w:cs="Arial"/>
                 <w:sz w:val="24"/>
@@ -714,7 +695,6 @@
           <w:p>
             <w:pPr>
               <w:jc w:val="center"/>
-              <w:cnfStyle w:val="000000000000" w:firstRow="0" w:lastRow="0" w:firstColumn="0" w:lastColumn="0" w:oddVBand="0" w:evenVBand="0" w:oddHBand="0" w:evenHBand="0" w:firstRowFirstColumn="0" w:firstRowLastColumn="0" w:lastRowFirstColumn="0" w:lastRowLastColumn="0"/>
               <w:rPr>
                 <w:rFonts w:ascii="Arial" w:hAnsi="Arial" w:cs="Arial"/>
                 <w:sz w:val="24"/>
@@ -746,7 +726,6 @@
           <w:p>
             <w:pPr>
               <w:jc w:val="center"/>
-              <w:cnfStyle w:val="000000000000" w:firstRow="0" w:lastRow="0" w:firstColumn="0" w:lastColumn="0" w:oddVBand="0" w:evenVBand="0" w:oddHBand="0" w:evenHBand="0" w:firstRowFirstColumn="0" w:firstRowLastColumn="0" w:lastRowFirstColumn="0" w:lastRowLastColumn="0"/>
               <w:rPr>
                 <w:rFonts w:ascii="Arial" w:hAnsi="Arial" w:cs="Arial"/>
                 <w:sz w:val="24"/>
@@ -802,7 +781,6 @@
           <w:p>
             <w:pPr>
               <w:jc w:val="center"/>
-              <w:cnfStyle w:val="000000000000" w:firstRow="0" w:lastRow="0" w:firstColumn="0" w:lastColumn="0" w:oddVBand="0" w:evenVBand="0" w:oddHBand="0" w:evenHBand="0" w:firstRowFirstColumn="0" w:firstRowLastColumn="0" w:lastRowFirstColumn="0" w:lastRowLastColumn="0"/>
               <w:rPr>
                 <w:rFonts w:ascii="Arial" w:hAnsi="Arial" w:cs="Arial"/>
                 <w:sz w:val="24"/>
@@ -839,7 +817,17 @@
                 <w:sz w:val="24"/>
                 <w:szCs w:val="24"/>
               </w:rPr>
-              <w:t>1/1</w:t>
+              <w:t>1</w:t>
+            </w:r>
+            <w:bookmarkStart w:id="4" w:name="_GoBack"/>
+            <w:bookmarkEnd w:id="4"/>
+            <w:r>
+              <w:rPr>
+                <w:rFonts w:ascii="Arial" w:hAnsi="Arial" w:cs="Arial"/>
+                <w:sz w:val="24"/>
+                <w:szCs w:val="24"/>
+              </w:rPr>
+              <w:t>/1</w:t>
             </w:r>
             <w:r>
               <w:rPr>
@@ -1104,33 +1092,23 @@
     </w:tbl>
     <w:p>
       <w:pPr>
-        <w:pStyle w:val="Titolosommario"/>
-        <w:rPr>
-          <w:rFonts w:ascii="Arial" w:hAnsi="Arial" w:cs="Arial"/>
+        <w:rPr>
+          <w:lang w:eastAsia="it-IT"/>
         </w:rPr>
       </w:pPr>
     </w:p>
     <w:p>
       <w:pPr>
-        <w:pStyle w:val="Titolosommario"/>
-        <w:rPr>
-          <w:rFonts w:ascii="Arial" w:hAnsi="Arial" w:cs="Arial"/>
-        </w:rPr>
-      </w:pPr>
-    </w:p>
-    <w:p>
-      <w:pPr>
         <w:rPr>
           <w:lang w:eastAsia="it-IT"/>
         </w:rPr>
       </w:pPr>
-    </w:p>
-    <w:p>
-      <w:pPr>
+      <w:r>
         <w:rPr>
           <w:lang w:eastAsia="it-IT"/>
         </w:rPr>
-      </w:pPr>
+        <w:br w:type="page"/>
+      </w:r>
     </w:p>
     <w:sdt>
       <w:sdtPr>
@@ -1266,7 +1244,7 @@
                 <w:noProof/>
                 <w:webHidden/>
               </w:rPr>
-              <w:t>2</w:t>
+              <w:t>4</w:t>
             </w:r>
             <w:r>
               <w:rPr>
@@ -1345,7 +1323,7 @@
                 <w:noProof/>
                 <w:webHidden/>
               </w:rPr>
-              <w:t>3</w:t>
+              <w:t>5</w:t>
             </w:r>
             <w:r>
               <w:rPr>
@@ -1361,6 +1339,8 @@
           <w:pPr>
             <w:rPr>
               <w:rFonts w:ascii="Arial" w:hAnsi="Arial" w:cs="Arial"/>
+              <w:b/>
+              <w:bCs/>
             </w:rPr>
           </w:pPr>
           <w:r>
@@ -1378,6 +1358,23 @@
     </w:sdt>
     <w:p>
       <w:pPr>
+        <w:rPr>
+          <w:rFonts w:ascii="Arial" w:hAnsi="Arial" w:cs="Arial"/>
+          <w:b/>
+          <w:bCs/>
+        </w:rPr>
+      </w:pPr>
+      <w:r>
+        <w:rPr>
+          <w:rFonts w:ascii="Arial" w:hAnsi="Arial" w:cs="Arial"/>
+          <w:b/>
+          <w:bCs/>
+        </w:rPr>
+        <w:br w:type="page"/>
+      </w:r>
+    </w:p>
+    <w:p>
+      <w:pPr>
         <w:pStyle w:val="Titolo1"/>
         <w:rPr>
           <w:rFonts w:ascii="Arial" w:hAnsi="Arial" w:cs="Arial"/>
@@ -1386,45 +1383,16 @@
         </w:rPr>
       </w:pPr>
       <w:bookmarkStart w:id="5" w:name="_Toc536608137"/>
-    </w:p>
-    <w:p>
-      <w:pPr>
-        <w:pStyle w:val="Titolo1"/>
+      <w:r>
         <w:rPr>
           <w:rFonts w:ascii="Arial" w:hAnsi="Arial" w:cs="Arial"/>
           <w:b/>
           <w:color w:val="000000" w:themeColor="text1"/>
         </w:rPr>
-      </w:pPr>
-    </w:p>
-    <w:p>
-      <w:pPr>
-        <w:pStyle w:val="Titolo1"/>
-        <w:rPr>
-          <w:rFonts w:ascii="Arial" w:hAnsi="Arial" w:cs="Arial"/>
-          <w:b/>
-          <w:color w:val="000000" w:themeColor="text1"/>
-        </w:rPr>
-      </w:pPr>
-    </w:p>
-    <w:p>
-      <w:pPr>
-        <w:pStyle w:val="Titolo1"/>
-        <w:rPr>
-          <w:rFonts w:ascii="Arial" w:hAnsi="Arial" w:cs="Arial"/>
-          <w:b/>
-          <w:color w:val="000000" w:themeColor="text1"/>
-        </w:rPr>
-      </w:pPr>
-      <w:r>
-        <w:rPr>
-          <w:rFonts w:ascii="Arial" w:hAnsi="Arial" w:cs="Arial"/>
-          <w:b/>
-          <w:color w:val="000000" w:themeColor="text1"/>
-        </w:rPr>
+        <w:lastRenderedPageBreak/>
         <w:t xml:space="preserve">1 – </w:t>
       </w:r>
-      <w:bookmarkEnd w:id="3"/>
+      <w:bookmarkEnd w:id="2"/>
       <w:r>
         <w:rPr>
           <w:rFonts w:ascii="Arial" w:hAnsi="Arial" w:cs="Arial"/>
@@ -1593,43 +1561,33 @@
         </w:rPr>
         <w:t>Un modulo con le conclusioni relative alla CR, che può essere approvata, approvata con condizioni (specificate nello stesso modulo) o respinta e che viene compilata dal responsabile del CR</w:t>
       </w:r>
-    </w:p>
-    <w:p>
-      <w:pPr>
-        <w:rPr>
-          <w:rFonts w:ascii="Arial" w:hAnsi="Arial" w:cs="Arial"/>
-          <w:sz w:val="24"/>
-          <w:szCs w:val="24"/>
-        </w:rPr>
-      </w:pPr>
-    </w:p>
-    <w:p>
-      <w:pPr>
-        <w:rPr>
-          <w:rFonts w:ascii="Arial" w:hAnsi="Arial" w:cs="Arial"/>
-          <w:sz w:val="24"/>
-          <w:szCs w:val="24"/>
-        </w:rPr>
-      </w:pPr>
-    </w:p>
-    <w:p>
-      <w:pPr>
-        <w:pStyle w:val="Titolo1"/>
-        <w:rPr>
-          <w:rFonts w:ascii="Arial" w:hAnsi="Arial" w:cs="Arial"/>
-          <w:b/>
-          <w:color w:val="000000" w:themeColor="text1"/>
-        </w:rPr>
-      </w:pPr>
       <w:bookmarkStart w:id="6" w:name="_Toc536608138"/>
     </w:p>
     <w:p>
       <w:pPr>
+        <w:rPr>
+          <w:rFonts w:ascii="Arial" w:hAnsi="Arial" w:cs="Arial"/>
+          <w:sz w:val="24"/>
+          <w:szCs w:val="24"/>
+        </w:rPr>
+      </w:pPr>
+      <w:r>
+        <w:rPr>
+          <w:rFonts w:ascii="Arial" w:hAnsi="Arial" w:cs="Arial"/>
+          <w:sz w:val="24"/>
+          <w:szCs w:val="24"/>
+        </w:rPr>
+        <w:br w:type="page"/>
+      </w:r>
+    </w:p>
+    <w:p>
+      <w:pPr>
         <w:pStyle w:val="Titolo1"/>
         <w:rPr>
           <w:rFonts w:ascii="Arial" w:hAnsi="Arial" w:cs="Arial"/>
           <w:b/>
           <w:color w:val="000000" w:themeColor="text1"/>
+          <w:lang w:val="en-US"/>
         </w:rPr>
       </w:pPr>
       <w:r>
@@ -1637,7 +1595,9 @@
           <w:rFonts w:ascii="Arial" w:hAnsi="Arial" w:cs="Arial"/>
           <w:b/>
           <w:color w:val="000000" w:themeColor="text1"/>
-        </w:rPr>
+          <w:lang w:val="en-US"/>
+        </w:rPr>
+        <w:lastRenderedPageBreak/>
         <w:t>2 – CRF</w:t>
       </w:r>
       <w:bookmarkEnd w:id="6"/>
@@ -1651,6 +1611,7 @@
           <w:color w:val="000000" w:themeColor="text1"/>
           <w:sz w:val="32"/>
           <w:szCs w:val="32"/>
+          <w:lang w:val="en-US"/>
         </w:rPr>
       </w:pPr>
     </w:p>
@@ -1663,6 +1624,7 @@
           <w:color w:val="000000" w:themeColor="text1"/>
           <w:sz w:val="32"/>
           <w:szCs w:val="32"/>
+          <w:lang w:val="en-US"/>
         </w:rPr>
       </w:pPr>
       <w:r>
@@ -1672,6 +1634,7 @@
           <w:color w:val="000000" w:themeColor="text1"/>
           <w:sz w:val="32"/>
           <w:szCs w:val="32"/>
+          <w:lang w:val="en-US"/>
         </w:rPr>
         <w:t xml:space="preserve">CHANGE REQUEST FORM - </w:t>
       </w:r>
@@ -1683,6 +1646,7 @@
           <w:color w:val="000000" w:themeColor="text1"/>
           <w:sz w:val="32"/>
           <w:szCs w:val="32"/>
+          <w:lang w:val="en-US"/>
         </w:rPr>
         <w:t>EasyGDPR</w:t>
       </w:r>
@@ -1703,6 +1667,7 @@
           <w:color w:val="000000" w:themeColor="text1"/>
           <w:sz w:val="32"/>
           <w:szCs w:val="32"/>
+          <w:lang w:val="en-US"/>
         </w:rPr>
         <w:instrText xml:space="preserve"> XE "</w:instrText>
       </w:r>
@@ -1713,6 +1678,7 @@
           <w:color w:val="000000" w:themeColor="text1"/>
           <w:sz w:val="32"/>
           <w:szCs w:val="32"/>
+          <w:lang w:val="en-US"/>
         </w:rPr>
         <w:instrText>1- Organizzazione del gruppo</w:instrText>
       </w:r>
@@ -1722,6 +1688,7 @@
           <w:color w:val="000000" w:themeColor="text1"/>
           <w:sz w:val="32"/>
           <w:szCs w:val="32"/>
+          <w:lang w:val="en-US"/>
         </w:rPr>
         <w:instrText xml:space="preserve"> " </w:instrText>
       </w:r>
@@ -1736,7 +1703,7 @@
         <w:fldChar w:fldCharType="end"/>
       </w:r>
     </w:p>
-    <w:bookmarkEnd w:id="4"/>
+    <w:bookmarkEnd w:id="3"/>
     <w:tbl>
       <w:tblPr>
         <w:tblStyle w:val="Grigliatabella"/>
@@ -1764,6 +1731,7 @@
               <w:rPr>
                 <w:rFonts w:ascii="Arial" w:hAnsi="Arial" w:cs="Arial"/>
                 <w:b/>
+                <w:lang w:val="en-US"/>
               </w:rPr>
             </w:pPr>
           </w:p>
@@ -1876,34 +1844,21 @@
         <w:tc>
           <w:tcPr>
             <w:tcW w:w="2547" w:type="dxa"/>
-          </w:tcPr>
-          <w:p>
-            <w:pPr>
-              <w:rPr>
-                <w:rFonts w:ascii="Arial" w:hAnsi="Arial" w:cs="Arial"/>
-                <w:b/>
-              </w:rPr>
-            </w:pPr>
-            <w:r>
-              <w:rPr>
-                <w:rFonts w:ascii="Arial" w:hAnsi="Arial" w:cs="Arial"/>
-                <w:b/>
-              </w:rPr>
-              <w:t xml:space="preserve">Tipologia </w:t>
-            </w:r>
-            <w:r>
-              <w:rPr>
-                <w:rFonts w:ascii="Arial" w:hAnsi="Arial" w:cs="Arial"/>
-                <w:b/>
-              </w:rPr>
-              <w:t xml:space="preserve">di </w:t>
-            </w:r>
-            <w:r>
-              <w:rPr>
-                <w:rFonts w:ascii="Arial" w:hAnsi="Arial" w:cs="Arial"/>
-                <w:b/>
-              </w:rPr>
-              <w:t>CR</w:t>
+            <w:vMerge w:val="restart"/>
+          </w:tcPr>
+          <w:p>
+            <w:pPr>
+              <w:rPr>
+                <w:rFonts w:ascii="Arial" w:hAnsi="Arial" w:cs="Arial"/>
+                <w:b/>
+              </w:rPr>
+            </w:pPr>
+            <w:r>
+              <w:rPr>
+                <w:rFonts w:ascii="Arial" w:hAnsi="Arial" w:cs="Arial"/>
+                <w:b/>
+              </w:rPr>
+              <w:t>Tipologia di CR</w:t>
             </w:r>
           </w:p>
         </w:tc>
@@ -1926,15 +1881,14 @@
                 <w:id w:val="1749312329"/>
                 <w14:checkbox>
                   <w14:checked w14:val="0"/>
-                  <w14:checkedState w14:val="2612" w14:font="MS Gothic"/>
-                  <w14:uncheckedState w14:val="2610" w14:font="MS Gothic"/>
+                  <w14:checkedState w14:val="2612" w14:font="ＭＳ ゴシック"/>
+                  <w14:uncheckedState w14:val="2610" w14:font="ＭＳ ゴシック"/>
                 </w14:checkbox>
               </w:sdtPr>
-              <w:sdtEndPr/>
               <w:sdtContent>
                 <w:r>
                   <w:rPr>
-                    <w:rFonts w:ascii="Segoe UI Symbol" w:eastAsia="MS Gothic" w:hAnsi="Segoe UI Symbol" w:cs="Segoe UI Symbol"/>
+                    <w:rFonts w:ascii="Segoe UI Symbol" w:eastAsia="ＭＳ ゴシック" w:hAnsi="Segoe UI Symbol" w:cs="Segoe UI Symbol"/>
                   </w:rPr>
                   <w:t>☐</w:t>
                 </w:r>
@@ -1967,15 +1921,14 @@
                 <w:id w:val="546414054"/>
                 <w14:checkbox>
                   <w14:checked w14:val="0"/>
-                  <w14:checkedState w14:val="2612" w14:font="MS Gothic"/>
-                  <w14:uncheckedState w14:val="2610" w14:font="MS Gothic"/>
+                  <w14:checkedState w14:val="2612" w14:font="ＭＳ ゴシック"/>
+                  <w14:uncheckedState w14:val="2610" w14:font="ＭＳ ゴシック"/>
                 </w14:checkbox>
               </w:sdtPr>
-              <w:sdtEndPr/>
               <w:sdtContent>
                 <w:r>
                   <w:rPr>
-                    <w:rFonts w:ascii="MS Gothic" w:eastAsia="MS Gothic" w:hAnsi="MS Gothic" w:cs="Arial" w:hint="eastAsia"/>
+                    <w:rFonts w:ascii="ＭＳ ゴシック" w:eastAsia="ＭＳ ゴシック" w:hAnsi="ＭＳ ゴシック" w:cs="Arial" w:hint="eastAsia"/>
                   </w:rPr>
                   <w:t>☐</w:t>
                 </w:r>
@@ -1987,6 +1940,76 @@
               </w:rPr>
               <w:t>Correzione errori</w:t>
             </w:r>
+          </w:p>
+        </w:tc>
+      </w:tr>
+      <w:tr>
+        <w:tc>
+          <w:tcPr>
+            <w:tcW w:w="2547" w:type="dxa"/>
+            <w:vMerge/>
+          </w:tcPr>
+          <w:p>
+            <w:pPr>
+              <w:rPr>
+                <w:rFonts w:ascii="Arial" w:hAnsi="Arial" w:cs="Arial"/>
+                <w:b/>
+              </w:rPr>
+            </w:pPr>
+          </w:p>
+        </w:tc>
+        <w:tc>
+          <w:tcPr>
+            <w:tcW w:w="7081" w:type="dxa"/>
+            <w:gridSpan w:val="7"/>
+          </w:tcPr>
+          <w:p>
+            <w:pPr>
+              <w:rPr>
+                <w:rFonts w:ascii="Arial" w:hAnsi="Arial" w:cs="Arial"/>
+              </w:rPr>
+            </w:pPr>
+            <w:sdt>
+              <w:sdtPr>
+                <w:rPr>
+                  <w:rFonts w:ascii="Arial" w:hAnsi="Arial" w:cs="Arial"/>
+                </w:rPr>
+                <w:id w:val="1921527679"/>
+                <w14:checkbox>
+                  <w14:checked w14:val="0"/>
+                  <w14:checkedState w14:val="2612" w14:font="ＭＳ ゴシック"/>
+                  <w14:uncheckedState w14:val="2610" w14:font="ＭＳ ゴシック"/>
+                </w14:checkbox>
+              </w:sdtPr>
+              <w:sdtContent>
+                <w:r>
+                  <w:rPr>
+                    <w:rFonts w:ascii="ＭＳ ゴシック" w:eastAsia="ＭＳ ゴシック" w:hAnsi="ＭＳ ゴシック" w:cs="Arial" w:hint="eastAsia"/>
+                  </w:rPr>
+                  <w:t>☐</w:t>
+                </w:r>
+              </w:sdtContent>
+            </w:sdt>
+            <w:r>
+              <w:rPr>
+                <w:rFonts w:ascii="Arial" w:hAnsi="Arial" w:cs="Arial"/>
+              </w:rPr>
+              <w:t>Altro (specificare):</w:t>
+            </w:r>
+          </w:p>
+          <w:p>
+            <w:pPr>
+              <w:rPr>
+                <w:rFonts w:ascii="Arial" w:hAnsi="Arial" w:cs="Arial"/>
+              </w:rPr>
+            </w:pPr>
+          </w:p>
+          <w:p>
+            <w:pPr>
+              <w:rPr>
+                <w:rFonts w:ascii="Arial" w:hAnsi="Arial" w:cs="Arial"/>
+              </w:rPr>
+            </w:pPr>
           </w:p>
         </w:tc>
       </w:tr>
@@ -2030,15 +2053,15 @@
                 <w:id w:val="-1063797561"/>
                 <w14:checkbox>
                   <w14:checked w14:val="0"/>
-                  <w14:checkedState w14:val="2612" w14:font="MS Gothic"/>
-                  <w14:uncheckedState w14:val="2610" w14:font="MS Gothic"/>
+                  <w14:checkedState w14:val="2612" w14:font="ＭＳ ゴシック"/>
+                  <w14:uncheckedState w14:val="2610" w14:font="ＭＳ ゴシック"/>
                 </w14:checkbox>
               </w:sdtPr>
               <w:sdtEndPr/>
               <w:sdtContent>
                 <w:r>
                   <w:rPr>
-                    <w:rFonts w:ascii="Segoe UI Symbol" w:eastAsia="MS Gothic" w:hAnsi="Segoe UI Symbol" w:cs="Segoe UI Symbol"/>
+                    <w:rFonts w:ascii="Segoe UI Symbol" w:eastAsia="ＭＳ ゴシック" w:hAnsi="Segoe UI Symbol" w:cs="Segoe UI Symbol"/>
                   </w:rPr>
                   <w:t>☐</w:t>
                 </w:r>
@@ -2071,15 +2094,15 @@
                 <w:id w:val="2059193823"/>
                 <w14:checkbox>
                   <w14:checked w14:val="0"/>
-                  <w14:checkedState w14:val="2612" w14:font="MS Gothic"/>
-                  <w14:uncheckedState w14:val="2610" w14:font="MS Gothic"/>
+                  <w14:checkedState w14:val="2612" w14:font="ＭＳ ゴシック"/>
+                  <w14:uncheckedState w14:val="2610" w14:font="ＭＳ ゴシック"/>
                 </w14:checkbox>
               </w:sdtPr>
               <w:sdtEndPr/>
               <w:sdtContent>
                 <w:r>
                   <w:rPr>
-                    <w:rFonts w:ascii="MS Gothic" w:eastAsia="MS Gothic" w:hAnsi="MS Gothic" w:cs="Arial" w:hint="eastAsia"/>
+                    <w:rFonts w:ascii="ＭＳ ゴシック" w:eastAsia="ＭＳ ゴシック" w:hAnsi="ＭＳ ゴシック" w:cs="Arial" w:hint="eastAsia"/>
                   </w:rPr>
                   <w:t>☐</w:t>
                 </w:r>
@@ -2188,57 +2211,6 @@
                 <w:b/>
               </w:rPr>
             </w:pPr>
-          </w:p>
-        </w:tc>
-        <w:tc>
-          <w:tcPr>
-            <w:tcW w:w="7081" w:type="dxa"/>
-            <w:gridSpan w:val="7"/>
-          </w:tcPr>
-          <w:p>
-            <w:pPr>
-              <w:rPr>
-                <w:rFonts w:ascii="Arial" w:hAnsi="Arial" w:cs="Arial"/>
-              </w:rPr>
-            </w:pPr>
-          </w:p>
-        </w:tc>
-      </w:tr>
-      <w:tr>
-        <w:tc>
-          <w:tcPr>
-            <w:tcW w:w="2547" w:type="dxa"/>
-          </w:tcPr>
-          <w:p>
-            <w:pPr>
-              <w:rPr>
-                <w:rFonts w:ascii="Arial" w:hAnsi="Arial" w:cs="Arial"/>
-                <w:b/>
-              </w:rPr>
-            </w:pPr>
-            <w:r>
-              <w:rPr>
-                <w:rFonts w:ascii="Arial" w:hAnsi="Arial" w:cs="Arial"/>
-                <w:b/>
-              </w:rPr>
-              <w:t>Data creazione [gg/mm/</w:t>
-            </w:r>
-            <w:proofErr w:type="spellStart"/>
-            <w:r>
-              <w:rPr>
-                <w:rFonts w:ascii="Arial" w:hAnsi="Arial" w:cs="Arial"/>
-                <w:b/>
-              </w:rPr>
-              <w:t>aaaa</w:t>
-            </w:r>
-            <w:proofErr w:type="spellEnd"/>
-            <w:r>
-              <w:rPr>
-                <w:rFonts w:ascii="Arial" w:hAnsi="Arial" w:cs="Arial"/>
-                <w:b/>
-              </w:rPr>
-              <w:t>]</w:t>
-            </w:r>
           </w:p>
         </w:tc>
         <w:tc>
@@ -2348,15 +2320,15 @@
                 <w:id w:val="357705384"/>
                 <w14:checkbox>
                   <w14:checked w14:val="0"/>
-                  <w14:checkedState w14:val="2612" w14:font="MS Gothic"/>
-                  <w14:uncheckedState w14:val="2610" w14:font="MS Gothic"/>
+                  <w14:checkedState w14:val="2612" w14:font="ＭＳ ゴシック"/>
+                  <w14:uncheckedState w14:val="2610" w14:font="ＭＳ ゴシック"/>
                 </w14:checkbox>
               </w:sdtPr>
               <w:sdtEndPr/>
               <w:sdtContent>
                 <w:r>
                   <w:rPr>
-                    <w:rFonts w:ascii="MS Gothic" w:eastAsia="MS Gothic" w:hAnsi="MS Gothic" w:cs="Arial" w:hint="eastAsia"/>
+                    <w:rFonts w:ascii="ＭＳ ゴシック" w:eastAsia="ＭＳ ゴシック" w:hAnsi="ＭＳ ゴシック" w:cs="Arial" w:hint="eastAsia"/>
                   </w:rPr>
                   <w:t>☐</w:t>
                 </w:r>
@@ -2392,15 +2364,15 @@
                 <w:id w:val="1390070636"/>
                 <w14:checkbox>
                   <w14:checked w14:val="0"/>
-                  <w14:checkedState w14:val="2612" w14:font="MS Gothic"/>
-                  <w14:uncheckedState w14:val="2610" w14:font="MS Gothic"/>
+                  <w14:checkedState w14:val="2612" w14:font="ＭＳ ゴシック"/>
+                  <w14:uncheckedState w14:val="2610" w14:font="ＭＳ ゴシック"/>
                 </w14:checkbox>
               </w:sdtPr>
               <w:sdtEndPr/>
               <w:sdtContent>
                 <w:r>
                   <w:rPr>
-                    <w:rFonts w:ascii="MS Gothic" w:eastAsia="MS Gothic" w:hAnsi="MS Gothic" w:cs="Arial" w:hint="eastAsia"/>
+                    <w:rFonts w:ascii="ＭＳ ゴシック" w:eastAsia="ＭＳ ゴシック" w:hAnsi="ＭＳ ゴシック" w:cs="Arial" w:hint="eastAsia"/>
                   </w:rPr>
                   <w:t>☐</w:t>
                 </w:r>
@@ -2436,15 +2408,15 @@
                 <w:id w:val="764348136"/>
                 <w14:checkbox>
                   <w14:checked w14:val="0"/>
-                  <w14:checkedState w14:val="2612" w14:font="MS Gothic"/>
-                  <w14:uncheckedState w14:val="2610" w14:font="MS Gothic"/>
+                  <w14:checkedState w14:val="2612" w14:font="ＭＳ ゴシック"/>
+                  <w14:uncheckedState w14:val="2610" w14:font="ＭＳ ゴシック"/>
                 </w14:checkbox>
               </w:sdtPr>
               <w:sdtEndPr/>
               <w:sdtContent>
                 <w:r>
                   <w:rPr>
-                    <w:rFonts w:ascii="MS Gothic" w:eastAsia="MS Gothic" w:hAnsi="MS Gothic" w:cs="Arial" w:hint="eastAsia"/>
+                    <w:rFonts w:ascii="ＭＳ ゴシック" w:eastAsia="ＭＳ ゴシック" w:hAnsi="ＭＳ ゴシック" w:cs="Arial" w:hint="eastAsia"/>
                   </w:rPr>
                   <w:t>☐</w:t>
                 </w:r>
@@ -2479,15 +2451,15 @@
                 <w:id w:val="746845223"/>
                 <w14:checkbox>
                   <w14:checked w14:val="0"/>
-                  <w14:checkedState w14:val="2612" w14:font="MS Gothic"/>
-                  <w14:uncheckedState w14:val="2610" w14:font="MS Gothic"/>
+                  <w14:checkedState w14:val="2612" w14:font="ＭＳ ゴシック"/>
+                  <w14:uncheckedState w14:val="2610" w14:font="ＭＳ ゴシック"/>
                 </w14:checkbox>
               </w:sdtPr>
               <w:sdtEndPr/>
               <w:sdtContent>
                 <w:r>
                   <w:rPr>
-                    <w:rFonts w:ascii="MS Gothic" w:eastAsia="MS Gothic" w:hAnsi="MS Gothic" w:cs="Arial" w:hint="eastAsia"/>
+                    <w:rFonts w:ascii="ＭＳ ゴシック" w:eastAsia="ＭＳ ゴシック" w:hAnsi="ＭＳ ゴシック" w:cs="Arial" w:hint="eastAsia"/>
                   </w:rPr>
                   <w:t>☐</w:t>
                 </w:r>
@@ -2559,6 +2531,48 @@
               </w:rPr>
             </w:pPr>
           </w:p>
+          <w:p>
+            <w:pPr>
+              <w:rPr>
+                <w:rFonts w:ascii="Arial" w:hAnsi="Arial" w:cs="Arial"/>
+              </w:rPr>
+            </w:pPr>
+          </w:p>
+          <w:p>
+            <w:pPr>
+              <w:rPr>
+                <w:rFonts w:ascii="Arial" w:hAnsi="Arial" w:cs="Arial"/>
+              </w:rPr>
+            </w:pPr>
+          </w:p>
+          <w:p>
+            <w:pPr>
+              <w:rPr>
+                <w:rFonts w:ascii="Arial" w:hAnsi="Arial" w:cs="Arial"/>
+              </w:rPr>
+            </w:pPr>
+          </w:p>
+          <w:p>
+            <w:pPr>
+              <w:rPr>
+                <w:rFonts w:ascii="Arial" w:hAnsi="Arial" w:cs="Arial"/>
+              </w:rPr>
+            </w:pPr>
+          </w:p>
+          <w:p>
+            <w:pPr>
+              <w:rPr>
+                <w:rFonts w:ascii="Arial" w:hAnsi="Arial" w:cs="Arial"/>
+              </w:rPr>
+            </w:pPr>
+          </w:p>
+          <w:p>
+            <w:pPr>
+              <w:rPr>
+                <w:rFonts w:ascii="Arial" w:hAnsi="Arial" w:cs="Arial"/>
+              </w:rPr>
+            </w:pPr>
+          </w:p>
         </w:tc>
       </w:tr>
       <w:tr>
@@ -2727,27 +2741,12 @@
           <w:rFonts w:ascii="Arial" w:hAnsi="Arial" w:cs="Arial"/>
         </w:rPr>
       </w:pPr>
-    </w:p>
-    <w:p>
-      <w:pPr>
-        <w:rPr>
-          <w:rFonts w:ascii="Arial" w:hAnsi="Arial" w:cs="Arial"/>
-        </w:rPr>
-      </w:pPr>
-    </w:p>
-    <w:p>
-      <w:pPr>
-        <w:rPr>
-          <w:rFonts w:ascii="Arial" w:hAnsi="Arial" w:cs="Arial"/>
-        </w:rPr>
-      </w:pPr>
-    </w:p>
-    <w:p>
-      <w:pPr>
-        <w:rPr>
-          <w:rFonts w:ascii="Arial" w:hAnsi="Arial" w:cs="Arial"/>
-        </w:rPr>
-      </w:pPr>
+      <w:r>
+        <w:rPr>
+          <w:rFonts w:ascii="Arial" w:hAnsi="Arial" w:cs="Arial"/>
+        </w:rPr>
+        <w:br w:type="page"/>
+      </w:r>
     </w:p>
     <w:p>
       <w:pPr>
@@ -2993,13 +2992,6 @@
                 <w:b/>
               </w:rPr>
             </w:pPr>
-            <w:r>
-              <w:rPr>
-                <w:rFonts w:ascii="Arial" w:hAnsi="Arial" w:cs="Arial"/>
-                <w:b/>
-              </w:rPr>
-              <w:t>(persone coinvolte)</w:t>
-            </w:r>
           </w:p>
           <w:p>
             <w:pPr>
@@ -3022,6 +3014,41 @@
               </w:rPr>
             </w:pPr>
           </w:p>
+          <w:p>
+            <w:pPr>
+              <w:rPr>
+                <w:rFonts w:ascii="Arial" w:hAnsi="Arial" w:cs="Arial"/>
+              </w:rPr>
+            </w:pPr>
+          </w:p>
+          <w:p>
+            <w:pPr>
+              <w:rPr>
+                <w:rFonts w:ascii="Arial" w:hAnsi="Arial" w:cs="Arial"/>
+              </w:rPr>
+            </w:pPr>
+          </w:p>
+          <w:p>
+            <w:pPr>
+              <w:rPr>
+                <w:rFonts w:ascii="Arial" w:hAnsi="Arial" w:cs="Arial"/>
+              </w:rPr>
+            </w:pPr>
+          </w:p>
+          <w:p>
+            <w:pPr>
+              <w:rPr>
+                <w:rFonts w:ascii="Arial" w:hAnsi="Arial" w:cs="Arial"/>
+              </w:rPr>
+            </w:pPr>
+          </w:p>
+          <w:p>
+            <w:pPr>
+              <w:rPr>
+                <w:rFonts w:ascii="Arial" w:hAnsi="Arial" w:cs="Arial"/>
+              </w:rPr>
+            </w:pPr>
+          </w:p>
         </w:tc>
       </w:tr>
       <w:tr>
@@ -3298,7 +3325,7 @@
                 <w:rFonts w:ascii="Arial" w:hAnsi="Arial" w:cs="Arial"/>
                 <w:b/>
               </w:rPr>
-              <w:t>Suggerimenti</w:t>
+              <w:t>Note</w:t>
             </w:r>
           </w:p>
           <w:p>
@@ -3454,13 +3481,6 @@
         </w:tc>
       </w:tr>
     </w:tbl>
-    <w:p>
-      <w:pPr>
-        <w:rPr>
-          <w:rFonts w:ascii="Arial" w:hAnsi="Arial" w:cs="Arial"/>
-        </w:rPr>
-      </w:pPr>
-    </w:p>
     <w:p>
       <w:pPr>
         <w:rPr>
@@ -3592,15 +3612,15 @@
                 <w:id w:val="1173379243"/>
                 <w14:checkbox>
                   <w14:checked w14:val="0"/>
-                  <w14:checkedState w14:val="2612" w14:font="MS Gothic"/>
-                  <w14:uncheckedState w14:val="2610" w14:font="MS Gothic"/>
+                  <w14:checkedState w14:val="2612" w14:font="ＭＳ ゴシック"/>
+                  <w14:uncheckedState w14:val="2610" w14:font="ＭＳ ゴシック"/>
                 </w14:checkbox>
               </w:sdtPr>
               <w:sdtEndPr/>
               <w:sdtContent>
                 <w:r>
                   <w:rPr>
-                    <w:rFonts w:ascii="Segoe UI Symbol" w:eastAsia="MS Gothic" w:hAnsi="Segoe UI Symbol" w:cs="Segoe UI Symbol"/>
+                    <w:rFonts w:ascii="Segoe UI Symbol" w:eastAsia="ＭＳ ゴシック" w:hAnsi="Segoe UI Symbol" w:cs="Segoe UI Symbol"/>
                   </w:rPr>
                   <w:t>☐</w:t>
                 </w:r>
@@ -3633,15 +3653,15 @@
                 <w:id w:val="-92395835"/>
                 <w14:checkbox>
                   <w14:checked w14:val="0"/>
-                  <w14:checkedState w14:val="2612" w14:font="MS Gothic"/>
-                  <w14:uncheckedState w14:val="2610" w14:font="MS Gothic"/>
+                  <w14:checkedState w14:val="2612" w14:font="ＭＳ ゴシック"/>
+                  <w14:uncheckedState w14:val="2610" w14:font="ＭＳ ゴシック"/>
                 </w14:checkbox>
               </w:sdtPr>
               <w:sdtEndPr/>
               <w:sdtContent>
                 <w:r>
                   <w:rPr>
-                    <w:rFonts w:ascii="MS Gothic" w:eastAsia="MS Gothic" w:hAnsi="MS Gothic" w:cs="Arial" w:hint="eastAsia"/>
+                    <w:rFonts w:ascii="ＭＳ ゴシック" w:eastAsia="ＭＳ ゴシック" w:hAnsi="ＭＳ ゴシック" w:cs="Arial" w:hint="eastAsia"/>
                   </w:rPr>
                   <w:t>☐</w:t>
                 </w:r>
@@ -3676,15 +3696,15 @@
                 <w:id w:val="-2100169347"/>
                 <w14:checkbox>
                   <w14:checked w14:val="0"/>
-                  <w14:checkedState w14:val="2612" w14:font="MS Gothic"/>
-                  <w14:uncheckedState w14:val="2610" w14:font="MS Gothic"/>
+                  <w14:checkedState w14:val="2612" w14:font="ＭＳ ゴシック"/>
+                  <w14:uncheckedState w14:val="2610" w14:font="ＭＳ ゴシック"/>
                 </w14:checkbox>
               </w:sdtPr>
               <w:sdtEndPr/>
               <w:sdtContent>
                 <w:r>
                   <w:rPr>
-                    <w:rFonts w:ascii="MS Gothic" w:eastAsia="MS Gothic" w:hAnsi="MS Gothic" w:cs="Arial" w:hint="eastAsia"/>
+                    <w:rFonts w:ascii="ＭＳ ゴシック" w:eastAsia="ＭＳ ゴシック" w:hAnsi="ＭＳ ゴシック" w:cs="Arial" w:hint="eastAsia"/>
                   </w:rPr>
                   <w:t>☐</w:t>
                 </w:r>
@@ -3724,16 +3744,15 @@
                 <w:rFonts w:ascii="Arial" w:hAnsi="Arial" w:cs="Arial"/>
                 <w:b/>
               </w:rPr>
-              <w:t>Eventuali condizioni</w:t>
-            </w:r>
-          </w:p>
-          <w:p>
-            <w:pPr>
-              <w:rPr>
-                <w:rFonts w:ascii="Arial" w:hAnsi="Arial" w:cs="Arial"/>
-                <w:b/>
-              </w:rPr>
-            </w:pPr>
+              <w:t>Spiegazione decisione</w:t>
+            </w:r>
+            <w:r>
+              <w:rPr>
+                <w:rFonts w:ascii="Arial" w:hAnsi="Arial" w:cs="Arial"/>
+                <w:b/>
+              </w:rPr>
+              <w:t xml:space="preserve"> </w:t>
+            </w:r>
           </w:p>
           <w:p>
             <w:pPr>
@@ -3780,6 +3799,62 @@
               </w:rPr>
             </w:pPr>
           </w:p>
+          <w:p>
+            <w:pPr>
+              <w:rPr>
+                <w:rFonts w:ascii="Arial" w:hAnsi="Arial" w:cs="Arial"/>
+              </w:rPr>
+            </w:pPr>
+          </w:p>
+          <w:p>
+            <w:pPr>
+              <w:rPr>
+                <w:rFonts w:ascii="Arial" w:hAnsi="Arial" w:cs="Arial"/>
+              </w:rPr>
+            </w:pPr>
+          </w:p>
+          <w:p>
+            <w:pPr>
+              <w:rPr>
+                <w:rFonts w:ascii="Arial" w:hAnsi="Arial" w:cs="Arial"/>
+              </w:rPr>
+            </w:pPr>
+          </w:p>
+          <w:p>
+            <w:pPr>
+              <w:rPr>
+                <w:rFonts w:ascii="Arial" w:hAnsi="Arial" w:cs="Arial"/>
+              </w:rPr>
+            </w:pPr>
+          </w:p>
+          <w:p>
+            <w:pPr>
+              <w:rPr>
+                <w:rFonts w:ascii="Arial" w:hAnsi="Arial" w:cs="Arial"/>
+              </w:rPr>
+            </w:pPr>
+          </w:p>
+          <w:p>
+            <w:pPr>
+              <w:rPr>
+                <w:rFonts w:ascii="Arial" w:hAnsi="Arial" w:cs="Arial"/>
+              </w:rPr>
+            </w:pPr>
+          </w:p>
+          <w:p>
+            <w:pPr>
+              <w:rPr>
+                <w:rFonts w:ascii="Arial" w:hAnsi="Arial" w:cs="Arial"/>
+              </w:rPr>
+            </w:pPr>
+          </w:p>
+          <w:p>
+            <w:pPr>
+              <w:rPr>
+                <w:rFonts w:ascii="Arial" w:hAnsi="Arial" w:cs="Arial"/>
+              </w:rPr>
+            </w:pPr>
+          </w:p>
         </w:tc>
       </w:tr>
       <w:tr>
@@ -3807,7 +3882,7 @@
                 <w:rFonts w:ascii="Arial" w:hAnsi="Arial" w:cs="Arial"/>
                 <w:b/>
               </w:rPr>
-              <w:t>Spiegazione decisione</w:t>
+              <w:t>Eventuali condizioni</w:t>
             </w:r>
           </w:p>
           <w:p>
@@ -3863,6 +3938,62 @@
               </w:rPr>
             </w:pPr>
           </w:p>
+          <w:p>
+            <w:pPr>
+              <w:rPr>
+                <w:rFonts w:ascii="Arial" w:hAnsi="Arial" w:cs="Arial"/>
+              </w:rPr>
+            </w:pPr>
+          </w:p>
+          <w:p>
+            <w:pPr>
+              <w:rPr>
+                <w:rFonts w:ascii="Arial" w:hAnsi="Arial" w:cs="Arial"/>
+              </w:rPr>
+            </w:pPr>
+          </w:p>
+          <w:p>
+            <w:pPr>
+              <w:rPr>
+                <w:rFonts w:ascii="Arial" w:hAnsi="Arial" w:cs="Arial"/>
+              </w:rPr>
+            </w:pPr>
+          </w:p>
+          <w:p>
+            <w:pPr>
+              <w:rPr>
+                <w:rFonts w:ascii="Arial" w:hAnsi="Arial" w:cs="Arial"/>
+              </w:rPr>
+            </w:pPr>
+          </w:p>
+          <w:p>
+            <w:pPr>
+              <w:rPr>
+                <w:rFonts w:ascii="Arial" w:hAnsi="Arial" w:cs="Arial"/>
+              </w:rPr>
+            </w:pPr>
+          </w:p>
+          <w:p>
+            <w:pPr>
+              <w:rPr>
+                <w:rFonts w:ascii="Arial" w:hAnsi="Arial" w:cs="Arial"/>
+              </w:rPr>
+            </w:pPr>
+          </w:p>
+          <w:p>
+            <w:pPr>
+              <w:rPr>
+                <w:rFonts w:ascii="Arial" w:hAnsi="Arial" w:cs="Arial"/>
+              </w:rPr>
+            </w:pPr>
+          </w:p>
+          <w:p>
+            <w:pPr>
+              <w:rPr>
+                <w:rFonts w:ascii="Arial" w:hAnsi="Arial" w:cs="Arial"/>
+              </w:rPr>
+            </w:pPr>
+          </w:p>
         </w:tc>
       </w:tr>
       <w:tr>
@@ -3921,6 +4052,13 @@
             <w:tcW w:w="2612" w:type="dxa"/>
             <w:gridSpan w:val="2"/>
           </w:tcPr>
+          <w:p>
+            <w:pPr>
+              <w:rPr>
+                <w:rFonts w:ascii="Arial" w:hAnsi="Arial" w:cs="Arial"/>
+              </w:rPr>
+            </w:pPr>
+          </w:p>
           <w:p>
             <w:pPr>
               <w:rPr>
@@ -4664,7 +4802,7 @@
       </w:pPr>
     </w:pPrDefault>
   </w:docDefaults>
-  <w:latentStyles w:defLockedState="0" w:defUIPriority="99" w:defSemiHidden="0" w:defUnhideWhenUsed="0" w:defQFormat="0" w:count="375">
+  <w:latentStyles w:defLockedState="0" w:defUIPriority="99" w:defSemiHidden="0" w:defUnhideWhenUsed="0" w:defQFormat="0" w:count="376">
     <w:lsdException w:name="Normal" w:uiPriority="0" w:qFormat="1"/>
     <w:lsdException w:name="heading 1" w:uiPriority="9" w:qFormat="1"/>
     <w:lsdException w:name="heading 2" w:semiHidden="1" w:uiPriority="9" w:unhideWhenUsed="1" w:qFormat="1"/>
@@ -4770,7 +4908,6 @@
     <w:lsdException w:name="HTML Sample" w:semiHidden="1" w:unhideWhenUsed="1"/>
     <w:lsdException w:name="HTML Typewriter" w:semiHidden="1" w:unhideWhenUsed="1"/>
     <w:lsdException w:name="HTML Variable" w:semiHidden="1" w:unhideWhenUsed="1"/>
-    <w:lsdException w:name="Normal Table" w:semiHidden="1" w:unhideWhenUsed="1"/>
     <w:lsdException w:name="annotation subject" w:semiHidden="1" w:unhideWhenUsed="1"/>
     <w:lsdException w:name="No List" w:semiHidden="1" w:unhideWhenUsed="1"/>
     <w:lsdException w:name="Outline List 1" w:semiHidden="1" w:unhideWhenUsed="1"/>
@@ -4817,10 +4954,8 @@
     <w:lsdException w:name="Table Subtle 2" w:semiHidden="1" w:unhideWhenUsed="1"/>
     <w:lsdException w:name="Table Web 1" w:semiHidden="1" w:unhideWhenUsed="1"/>
     <w:lsdException w:name="Table Web 2" w:semiHidden="1" w:unhideWhenUsed="1"/>
-    <w:lsdException w:name="Table Web 3" w:semiHidden="1" w:unhideWhenUsed="1"/>
     <w:lsdException w:name="Balloon Text" w:semiHidden="1" w:unhideWhenUsed="1"/>
     <w:lsdException w:name="Table Grid" w:uiPriority="39"/>
-    <w:lsdException w:name="Table Theme" w:semiHidden="1" w:unhideWhenUsed="1"/>
     <w:lsdException w:name="Placeholder Text" w:semiHidden="1"/>
     <w:lsdException w:name="No Spacing" w:uiPriority="1" w:qFormat="1"/>
     <w:lsdException w:name="Light Shading" w:uiPriority="60"/>
@@ -5040,6 +5175,7 @@
     <w:lsdException w:name="Smart Hyperlink" w:semiHidden="1" w:unhideWhenUsed="1"/>
     <w:lsdException w:name="Hashtag" w:semiHidden="1" w:unhideWhenUsed="1"/>
     <w:lsdException w:name="Unresolved Mention" w:semiHidden="1" w:unhideWhenUsed="1"/>
+    <w:lsdException w:name="Smart Link" w:semiHidden="1" w:unhideWhenUsed="1"/>
   </w:latentStyles>
   <w:style w:type="paragraph" w:default="1" w:styleId="Normale">
     <w:name w:val="Normal"/>
@@ -5707,7 +5843,7 @@
 </file>
 
 <file path=customXml/itemProps1.xml><?xml version="1.0" encoding="utf-8"?>
-<ds:datastoreItem xmlns:ds="http://schemas.openxmlformats.org/officeDocument/2006/customXml" ds:itemID="{61D72C8A-7A2B-465E-ACF7-2EF3A14BB12E}">
+<ds:datastoreItem xmlns:ds="http://schemas.openxmlformats.org/officeDocument/2006/customXml" ds:itemID="{5B9B8AC6-5E88-4018-A3ED-52D60D587D6D}">
   <ds:schemaRefs>
     <ds:schemaRef ds:uri="http://schemas.openxmlformats.org/officeDocument/2006/bibliography"/>
   </ds:schemaRefs>

</xml_diff>